<commit_message>
Report for the Project
</commit_message>
<xml_diff>
--- a/Report/Scikit-learn.docx
+++ b/Report/Scikit-learn.docx
@@ -135,6 +135,7 @@
     <w:p>
       <w:pPr>
         <w:numPr>
+          <w:ilvl w:val="0"/>
           <w:numId w:val="0"/>
         </w:numPr>
         <w:rPr>
@@ -148,6 +149,7 @@
     <w:p>
       <w:pPr>
         <w:numPr>
+          <w:ilvl w:val="0"/>
           <w:numId w:val="0"/>
         </w:numPr>
         <w:rPr>
@@ -170,6 +172,7 @@
     <w:p>
       <w:pPr>
         <w:numPr>
+          <w:ilvl w:val="0"/>
           <w:numId w:val="0"/>
         </w:numPr>
         <w:rPr>
@@ -181,63 +184,111 @@
       </w:pPr>
       <w:r>
         <w:rPr>
-          <w:rFonts w:hint="eastAsia"/>
-          <w:sz w:val="24"/>
-          <w:szCs w:val="24"/>
-          <w:lang w:val="en-US" w:eastAsia="zh-CN"/>
+          <w:rFonts w:ascii="Arial" w:hAnsi="Arial" w:eastAsia="宋体" w:cs="Arial"/>
+          <w:i w:val="0"/>
+          <w:caps w:val="0"/>
+          <w:color w:val="333333"/>
+          <w:spacing w:val="0"/>
+          <w:sz w:val="24"/>
+          <w:szCs w:val="24"/>
+          <w:u w:val="none"/>
         </w:rPr>
         <w:fldChar w:fldCharType="begin"/>
       </w:r>
       <w:r>
         <w:rPr>
-          <w:rFonts w:hint="eastAsia"/>
-          <w:sz w:val="24"/>
-          <w:szCs w:val="24"/>
-          <w:lang w:val="en-US" w:eastAsia="zh-CN"/>
-        </w:rPr>
-        <w:instrText xml:space="preserve"> HYPERLINK "https://www.jianshu.com/p/a5586d605b14," </w:instrText>
-      </w:r>
-      <w:r>
-        <w:rPr>
-          <w:rFonts w:hint="eastAsia"/>
-          <w:sz w:val="24"/>
-          <w:szCs w:val="24"/>
-          <w:lang w:val="en-US" w:eastAsia="zh-CN"/>
+          <w:rFonts w:ascii="Arial" w:hAnsi="Arial" w:eastAsia="宋体" w:cs="Arial"/>
+          <w:i w:val="0"/>
+          <w:caps w:val="0"/>
+          <w:color w:val="333333"/>
+          <w:spacing w:val="0"/>
+          <w:sz w:val="24"/>
+          <w:szCs w:val="24"/>
+          <w:u w:val="none"/>
+        </w:rPr>
+        <w:instrText xml:space="preserve"> HYPERLINK "http://scikit-learn.org/stable/tutorial/machine_learning_map/index.html," </w:instrText>
+      </w:r>
+      <w:r>
+        <w:rPr>
+          <w:rFonts w:ascii="Arial" w:hAnsi="Arial" w:eastAsia="宋体" w:cs="Arial"/>
+          <w:i w:val="0"/>
+          <w:caps w:val="0"/>
+          <w:color w:val="333333"/>
+          <w:spacing w:val="0"/>
+          <w:sz w:val="24"/>
+          <w:szCs w:val="24"/>
+          <w:u w:val="none"/>
         </w:rPr>
         <w:fldChar w:fldCharType="separate"/>
       </w:r>
       <w:r>
         <w:rPr>
           <w:rStyle w:val="4"/>
-          <w:rFonts w:hint="eastAsia"/>
-          <w:sz w:val="24"/>
-          <w:szCs w:val="24"/>
-          <w:lang w:val="en-US" w:eastAsia="zh-CN"/>
-        </w:rPr>
-        <w:t>https://blog.csdn.net/fuqiuai/article/details/79495865,</w:t>
-      </w:r>
-      <w:r>
-        <w:rPr>
-          <w:rFonts w:hint="eastAsia"/>
-          <w:sz w:val="24"/>
-          <w:szCs w:val="24"/>
-          <w:lang w:val="en-US" w:eastAsia="zh-CN"/>
+          <w:rFonts w:ascii="Arial" w:hAnsi="Arial" w:eastAsia="宋体" w:cs="Arial"/>
+          <w:i w:val="0"/>
+          <w:caps w:val="0"/>
+          <w:spacing w:val="0"/>
+          <w:sz w:val="24"/>
+          <w:szCs w:val="24"/>
+        </w:rPr>
+        <w:t>http://scikit-learn.org/stable/tutorial/machine_learning_map/index.html</w:t>
+      </w:r>
+      <w:r>
+        <w:rPr>
+          <w:rStyle w:val="4"/>
+          <w:rFonts w:hint="eastAsia" w:ascii="Arial" w:hAnsi="Arial" w:eastAsia="宋体" w:cs="Arial"/>
+          <w:i w:val="0"/>
+          <w:caps w:val="0"/>
+          <w:spacing w:val="0"/>
+          <w:sz w:val="24"/>
+          <w:szCs w:val="24"/>
+          <w:lang w:val="en-US" w:eastAsia="zh-CN"/>
+        </w:rPr>
+        <w:t>,</w:t>
+      </w:r>
+      <w:r>
+        <w:rPr>
+          <w:rFonts w:ascii="Arial" w:hAnsi="Arial" w:eastAsia="宋体" w:cs="Arial"/>
+          <w:i w:val="0"/>
+          <w:caps w:val="0"/>
+          <w:color w:val="333333"/>
+          <w:spacing w:val="0"/>
+          <w:sz w:val="24"/>
+          <w:szCs w:val="24"/>
+          <w:u w:val="none"/>
         </w:rPr>
         <w:fldChar w:fldCharType="end"/>
       </w:r>
       <w:r>
         <w:rPr>
-          <w:rFonts w:hint="eastAsia"/>
-          <w:sz w:val="24"/>
-          <w:szCs w:val="24"/>
-          <w:lang w:val="en-US" w:eastAsia="zh-CN"/>
-        </w:rPr>
-        <w:t xml:space="preserve"> which shows the algorithm cheat-sheet of scikit-learn.</w:t>
-      </w:r>
-    </w:p>
-    <w:p>
-      <w:pPr>
-        <w:numPr>
+          <w:rFonts w:hint="eastAsia" w:ascii="Arial" w:hAnsi="Arial" w:eastAsia="宋体" w:cs="Arial"/>
+          <w:i w:val="0"/>
+          <w:caps w:val="0"/>
+          <w:color w:val="333333"/>
+          <w:spacing w:val="0"/>
+          <w:sz w:val="24"/>
+          <w:szCs w:val="24"/>
+          <w:u w:val="none"/>
+          <w:lang w:val="en-US" w:eastAsia="zh-CN"/>
+        </w:rPr>
+        <w:t xml:space="preserve"> </w:t>
+      </w:r>
+      <w:bookmarkStart w:id="0" w:name="_GoBack"/>
+      <w:bookmarkEnd w:id="0"/>
+      <w:r>
+        <w:rPr>
+          <w:rFonts w:hint="eastAsia"/>
+          <w:sz w:val="24"/>
+          <w:szCs w:val="24"/>
+          <w:lang w:val="en-US" w:eastAsia="zh-CN"/>
+        </w:rPr>
+        <w:t>which shows the algorithm cheat-sheet of scikit-learn.</w:t>
+      </w:r>
+    </w:p>
+    <w:p>
+      <w:pPr>
+        <w:numPr>
+          <w:ilvl w:val="0"/>
           <w:numId w:val="0"/>
         </w:numPr>
         <w:rPr>
@@ -251,6 +302,7 @@
     <w:p>
       <w:pPr>
         <w:numPr>
+          <w:ilvl w:val="0"/>
           <w:numId w:val="0"/>
         </w:numPr>
         <w:rPr>
@@ -317,6 +369,7 @@
     <w:p>
       <w:pPr>
         <w:numPr>
+          <w:ilvl w:val="0"/>
           <w:numId w:val="0"/>
         </w:numPr>
         <w:rPr>
@@ -477,6 +530,7 @@
     <w:p>
       <w:pPr>
         <w:numPr>
+          <w:ilvl w:val="0"/>
           <w:numId w:val="0"/>
         </w:numPr>
         <w:rPr>
@@ -490,6 +544,7 @@
     <w:p>
       <w:pPr>
         <w:numPr>
+          <w:ilvl w:val="0"/>
           <w:numId w:val="0"/>
         </w:numPr>
         <w:rPr>
@@ -506,18 +561,7 @@
           <w:szCs w:val="24"/>
           <w:lang w:val="en-US" w:eastAsia="zh-CN"/>
         </w:rPr>
-        <w:t>In the data separation part of our project, I used sklearn.model_selection to do the separation task. In details, the function train_test_split can separate the original data set into training set and testing test.</w:t>
-      </w:r>
-      <w:bookmarkStart w:id="0" w:name="_GoBack"/>
-      <w:bookmarkEnd w:id="0"/>
-      <w:r>
-        <w:rPr>
-          <w:rFonts w:hint="eastAsia"/>
-          <w:sz w:val="24"/>
-          <w:szCs w:val="24"/>
-          <w:lang w:val="en-US" w:eastAsia="zh-CN"/>
-        </w:rPr>
-        <w:t xml:space="preserve"> </w:t>
+        <w:t xml:space="preserve">In the data separation part of our project, I used sklearn.model_selection to do the separation task. In details, the function train_test_split can separate the original data set into training set and testing test. </w:t>
       </w:r>
     </w:p>
     <w:sectPr>

</xml_diff>